<commit_message>
very beatiful commit 2
</commit_message>
<xml_diff>
--- a/lab1.docx
+++ b/lab1.docx
@@ -3,7 +3,6 @@
 <w:document xmlns:wpc="http://schemas.microsoft.com/office/word/2010/wordprocessingCanvas" xmlns:cx="http://schemas.microsoft.com/office/drawing/2014/chartex" xmlns:mc="http://schemas.openxmlformats.org/markup-compatibility/2006" xmlns:o="urn:schemas-microsoft-com:office:office" xmlns:r="http://schemas.openxmlformats.org/officeDocument/2006/relationships" xmlns:m="http://schemas.openxmlformats.org/officeDocument/2006/math" xmlns:v="urn:schemas-microsoft-com:vml" xmlns:wp14="http://schemas.microsoft.com/office/word/2010/wordprocessingDrawing" xmlns:wp="http://schemas.openxmlformats.org/drawingml/2006/wordprocessingDrawing" xmlns:w10="urn:schemas-microsoft-com:office:word" xmlns:w="http://schemas.openxmlformats.org/wordprocessingml/2006/main" xmlns:w14="http://schemas.microsoft.com/office/word/2010/wordml" xmlns:w15="http://schemas.microsoft.com/office/word/2012/wordml" xmlns:w16se="http://schemas.microsoft.com/office/word/2015/wordml/symex" xmlns:wpg="http://schemas.microsoft.com/office/word/2010/wordprocessingGroup" xmlns:wpi="http://schemas.microsoft.com/office/word/2010/wordprocessingInk" xmlns:wne="http://schemas.microsoft.com/office/word/2006/wordml" xmlns:wps="http://schemas.microsoft.com/office/word/2010/wordprocessingShape" mc:Ignorable="w14 w15 w16se wp14">
   <w:body>
     <w:p>
-      <w:bookmarkStart w:id="0" w:name="_GoBack"/>
       <w:r>
         <w:drawing>
           <wp:inline distT="0" distB="0" distL="0" distR="0" wp14:anchorId="7070936F" wp14:editId="152F7C10">
@@ -41,6 +40,192 @@
           </wp:inline>
         </w:drawing>
       </w:r>
+    </w:p>
+    <w:p>
+      <w:pPr>
+        <w:rPr>
+          <w:lang w:val="en-GB"/>
+        </w:rPr>
+      </w:pPr>
+      <w:r>
+        <w:drawing>
+          <wp:inline distT="0" distB="0" distL="0" distR="0" wp14:anchorId="20DD61FE" wp14:editId="3B5163DE">
+            <wp:extent cx="5940425" cy="400050"/>
+            <wp:effectExtent l="0" t="0" r="3175" b="0"/>
+            <wp:docPr id="3" name="Рисунок 3"/>
+            <wp:cNvGraphicFramePr>
+              <a:graphicFrameLocks xmlns:a="http://schemas.openxmlformats.org/drawingml/2006/main" noChangeAspect="1"/>
+            </wp:cNvGraphicFramePr>
+            <a:graphic xmlns:a="http://schemas.openxmlformats.org/drawingml/2006/main">
+              <a:graphicData uri="http://schemas.openxmlformats.org/drawingml/2006/picture">
+                <pic:pic xmlns:pic="http://schemas.openxmlformats.org/drawingml/2006/picture">
+                  <pic:nvPicPr>
+                    <pic:cNvPr id="1" name=""/>
+                    <pic:cNvPicPr/>
+                  </pic:nvPicPr>
+                  <pic:blipFill>
+                    <a:blip r:embed="rId5"/>
+                    <a:stretch>
+                      <a:fillRect/>
+                    </a:stretch>
+                  </pic:blipFill>
+                  <pic:spPr>
+                    <a:xfrm>
+                      <a:off x="0" y="0"/>
+                      <a:ext cx="5940425" cy="400050"/>
+                    </a:xfrm>
+                    <a:prstGeom prst="rect">
+                      <a:avLst/>
+                    </a:prstGeom>
+                  </pic:spPr>
+                </pic:pic>
+              </a:graphicData>
+            </a:graphic>
+          </wp:inline>
+        </w:drawing>
+      </w:r>
+    </w:p>
+    <w:p>
+      <w:pPr>
+        <w:rPr>
+          <w:lang w:val="en-GB"/>
+        </w:rPr>
+      </w:pPr>
+      <w:r>
+        <w:rPr>
+          <w:lang w:val="en-GB"/>
+        </w:rPr>
+        <w:drawing>
+          <wp:inline distT="0" distB="0" distL="0" distR="0" wp14:anchorId="7E70703C" wp14:editId="215FA5EC">
+            <wp:extent cx="4968671" cy="358171"/>
+            <wp:effectExtent l="0" t="0" r="3810" b="3810"/>
+            <wp:docPr id="4" name="Рисунок 4"/>
+            <wp:cNvGraphicFramePr>
+              <a:graphicFrameLocks xmlns:a="http://schemas.openxmlformats.org/drawingml/2006/main" noChangeAspect="1"/>
+            </wp:cNvGraphicFramePr>
+            <a:graphic xmlns:a="http://schemas.openxmlformats.org/drawingml/2006/main">
+              <a:graphicData uri="http://schemas.openxmlformats.org/drawingml/2006/picture">
+                <pic:pic xmlns:pic="http://schemas.openxmlformats.org/drawingml/2006/picture">
+                  <pic:nvPicPr>
+                    <pic:cNvPr id="1" name=""/>
+                    <pic:cNvPicPr/>
+                  </pic:nvPicPr>
+                  <pic:blipFill>
+                    <a:blip r:embed="rId6"/>
+                    <a:stretch>
+                      <a:fillRect/>
+                    </a:stretch>
+                  </pic:blipFill>
+                  <pic:spPr>
+                    <a:xfrm>
+                      <a:off x="0" y="0"/>
+                      <a:ext cx="4968671" cy="358171"/>
+                    </a:xfrm>
+                    <a:prstGeom prst="rect">
+                      <a:avLst/>
+                    </a:prstGeom>
+                  </pic:spPr>
+                </pic:pic>
+              </a:graphicData>
+            </a:graphic>
+          </wp:inline>
+        </w:drawing>
+      </w:r>
+    </w:p>
+    <w:p>
+      <w:pPr>
+        <w:rPr>
+          <w:lang w:val="en-GB"/>
+        </w:rPr>
+      </w:pPr>
+      <w:r>
+        <w:rPr>
+          <w:lang w:val="en-GB"/>
+        </w:rPr>
+        <w:drawing>
+          <wp:inline distT="0" distB="0" distL="0" distR="0" wp14:anchorId="69BB57E1" wp14:editId="224A6B67">
+            <wp:extent cx="5189670" cy="1508891"/>
+            <wp:effectExtent l="0" t="0" r="0" b="0"/>
+            <wp:docPr id="5" name="Рисунок 5"/>
+            <wp:cNvGraphicFramePr>
+              <a:graphicFrameLocks xmlns:a="http://schemas.openxmlformats.org/drawingml/2006/main" noChangeAspect="1"/>
+            </wp:cNvGraphicFramePr>
+            <a:graphic xmlns:a="http://schemas.openxmlformats.org/drawingml/2006/main">
+              <a:graphicData uri="http://schemas.openxmlformats.org/drawingml/2006/picture">
+                <pic:pic xmlns:pic="http://schemas.openxmlformats.org/drawingml/2006/picture">
+                  <pic:nvPicPr>
+                    <pic:cNvPr id="1" name=""/>
+                    <pic:cNvPicPr/>
+                  </pic:nvPicPr>
+                  <pic:blipFill>
+                    <a:blip r:embed="rId7"/>
+                    <a:stretch>
+                      <a:fillRect/>
+                    </a:stretch>
+                  </pic:blipFill>
+                  <pic:spPr>
+                    <a:xfrm>
+                      <a:off x="0" y="0"/>
+                      <a:ext cx="5189670" cy="1508891"/>
+                    </a:xfrm>
+                    <a:prstGeom prst="rect">
+                      <a:avLst/>
+                    </a:prstGeom>
+                  </pic:spPr>
+                </pic:pic>
+              </a:graphicData>
+            </a:graphic>
+          </wp:inline>
+        </w:drawing>
+      </w:r>
+    </w:p>
+    <w:p>
+      <w:pPr>
+        <w:rPr>
+          <w:lang w:val="en-GB"/>
+        </w:rPr>
+      </w:pPr>
+      <w:r>
+        <w:rPr>
+          <w:lang w:val="en-GB"/>
+        </w:rPr>
+        <w:drawing>
+          <wp:inline distT="0" distB="0" distL="0" distR="0" wp14:anchorId="1C804404" wp14:editId="6BEA23D2">
+            <wp:extent cx="5940425" cy="1670050"/>
+            <wp:effectExtent l="0" t="0" r="3175" b="6350"/>
+            <wp:docPr id="6" name="Рисунок 6"/>
+            <wp:cNvGraphicFramePr>
+              <a:graphicFrameLocks xmlns:a="http://schemas.openxmlformats.org/drawingml/2006/main" noChangeAspect="1"/>
+            </wp:cNvGraphicFramePr>
+            <a:graphic xmlns:a="http://schemas.openxmlformats.org/drawingml/2006/main">
+              <a:graphicData uri="http://schemas.openxmlformats.org/drawingml/2006/picture">
+                <pic:pic xmlns:pic="http://schemas.openxmlformats.org/drawingml/2006/picture">
+                  <pic:nvPicPr>
+                    <pic:cNvPr id="1" name=""/>
+                    <pic:cNvPicPr/>
+                  </pic:nvPicPr>
+                  <pic:blipFill>
+                    <a:blip r:embed="rId8"/>
+                    <a:stretch>
+                      <a:fillRect/>
+                    </a:stretch>
+                  </pic:blipFill>
+                  <pic:spPr>
+                    <a:xfrm>
+                      <a:off x="0" y="0"/>
+                      <a:ext cx="5940425" cy="1670050"/>
+                    </a:xfrm>
+                    <a:prstGeom prst="rect">
+                      <a:avLst/>
+                    </a:prstGeom>
+                  </pic:spPr>
+                </pic:pic>
+              </a:graphicData>
+            </a:graphic>
+          </wp:inline>
+        </w:drawing>
+      </w:r>
+      <w:bookmarkStart w:id="0" w:name="_GoBack"/>
       <w:bookmarkEnd w:id="0"/>
     </w:p>
     <w:sectPr>

</xml_diff>